<commit_message>
se agrega campo para las entradas y las salidas
</commit_message>
<xml_diff>
--- a/Conceptos Avanzados Ingenieria Software/TSP/Formatos/Especificacion funcional.docx
+++ b/Conceptos Avanzados Ingenieria Software/TSP/Formatos/Especificacion funcional.docx
@@ -526,8 +526,116 @@
               </w:rPr>
               <w:t>Post condition</w:t>
             </w:r>
+          </w:p>
+        </w:tc>
+        <w:tc>
+          <w:tcPr>
+            <w:tcW w:w="6120" w:type="dxa"/>
+            <w:gridSpan w:val="3"/>
+            <w:tcBorders>
+              <w:top w:val="single" w:sz="6" w:space="0" w:color="auto"/>
+              <w:left w:val="single" w:sz="6" w:space="0" w:color="auto"/>
+              <w:bottom w:val="single" w:sz="6" w:space="0" w:color="auto"/>
+              <w:right w:val="single" w:sz="6" w:space="0" w:color="auto"/>
+            </w:tcBorders>
+          </w:tcPr>
+          <w:p>
+            <w:pPr>
+              <w:rPr>
+                <w:sz w:val="20"/>
+                <w:szCs w:val="20"/>
+                <w:lang w:val="es-CO"/>
+              </w:rPr>
+            </w:pPr>
+          </w:p>
+        </w:tc>
+      </w:tr>
+      <w:tr>
+        <w:trPr>
+          <w:cantSplit/>
+        </w:trPr>
+        <w:tc>
+          <w:tcPr>
+            <w:tcW w:w="2808" w:type="dxa"/>
+            <w:gridSpan w:val="2"/>
+            <w:tcBorders>
+              <w:top w:val="single" w:sz="6" w:space="0" w:color="auto"/>
+              <w:left w:val="single" w:sz="6" w:space="0" w:color="auto"/>
+              <w:bottom w:val="single" w:sz="6" w:space="0" w:color="auto"/>
+            </w:tcBorders>
+          </w:tcPr>
+          <w:p>
+            <w:pPr>
+              <w:rPr>
+                <w:b/>
+                <w:sz w:val="20"/>
+                <w:szCs w:val="20"/>
+              </w:rPr>
+            </w:pPr>
+            <w:r>
+              <w:rPr>
+                <w:b/>
+                <w:sz w:val="20"/>
+                <w:szCs w:val="20"/>
+              </w:rPr>
+              <w:t>Post condition</w:t>
+            </w:r>
+          </w:p>
+        </w:tc>
+        <w:tc>
+          <w:tcPr>
+            <w:tcW w:w="6120" w:type="dxa"/>
+            <w:gridSpan w:val="3"/>
+            <w:tcBorders>
+              <w:top w:val="single" w:sz="6" w:space="0" w:color="auto"/>
+              <w:left w:val="single" w:sz="6" w:space="0" w:color="auto"/>
+              <w:bottom w:val="single" w:sz="6" w:space="0" w:color="auto"/>
+              <w:right w:val="single" w:sz="6" w:space="0" w:color="auto"/>
+            </w:tcBorders>
+          </w:tcPr>
+          <w:p>
+            <w:pPr>
+              <w:rPr>
+                <w:sz w:val="20"/>
+                <w:szCs w:val="20"/>
+                <w:lang w:val="es-CO"/>
+              </w:rPr>
+            </w:pPr>
             <w:bookmarkStart w:id="0" w:name="_GoBack"/>
             <w:bookmarkEnd w:id="0"/>
+          </w:p>
+        </w:tc>
+      </w:tr>
+      <w:tr>
+        <w:trPr>
+          <w:cantSplit/>
+        </w:trPr>
+        <w:tc>
+          <w:tcPr>
+            <w:tcW w:w="2808" w:type="dxa"/>
+            <w:gridSpan w:val="2"/>
+            <w:tcBorders>
+              <w:top w:val="single" w:sz="6" w:space="0" w:color="auto"/>
+              <w:left w:val="single" w:sz="6" w:space="0" w:color="auto"/>
+              <w:bottom w:val="single" w:sz="6" w:space="0" w:color="auto"/>
+            </w:tcBorders>
+          </w:tcPr>
+          <w:p>
+            <w:pPr>
+              <w:rPr>
+                <w:b/>
+                <w:sz w:val="20"/>
+                <w:szCs w:val="20"/>
+              </w:rPr>
+            </w:pPr>
+            <w:r>
+              <w:rPr>
+                <w:b/>
+                <w:sz w:val="20"/>
+                <w:szCs w:val="20"/>
+              </w:rPr>
+              <w:t>Input</w:t>
+            </w:r>
           </w:p>
         </w:tc>
         <w:tc>

</xml_diff>